<commit_message>
Update to presentation demo script
</commit_message>
<xml_diff>
--- a/cognito_form/Presentation demo script.docx
+++ b/cognito_form/Presentation demo script.docx
@@ -6,27 +6,78 @@
       <w:r>
         <w:t xml:space="preserve">*note to reader* </w:t>
       </w:r>
+    </w:p>
+    <w:p>
+      <w:r>
+        <w:t>The Cognito form features listed at the end of the form is random and may not appear the same as the script below.</w:t>
+      </w:r>
+    </w:p>
+    <w:p>
+      <w:r>
+        <w:t>There’s also a delay of at least 8 seconds before Alexa responds after saying “submit form</w:t>
+      </w:r>
+      <w:r>
+        <w:t>”.</w:t>
+      </w:r>
+    </w:p>
+    <w:p>
+      <w:r>
+        <w:t xml:space="preserve">Remember </w:t>
+      </w:r>
+      <w:proofErr w:type="gramStart"/>
+      <w:r>
+        <w:t>speak</w:t>
+      </w:r>
+      <w:proofErr w:type="gramEnd"/>
+      <w:r>
+        <w:t xml:space="preserve"> clearly and hold the Alexa dot up to your face. If something goes wrong blame it on </w:t>
+      </w:r>
+      <w:proofErr w:type="spellStart"/>
+      <w:r>
+        <w:t>Wifi</w:t>
+      </w:r>
+      <w:proofErr w:type="spellEnd"/>
+      <w:r>
+        <w:t>.</w:t>
+      </w:r>
+    </w:p>
+    <w:p>
+      <w:r>
+        <w:t xml:space="preserve">*end of reader </w:t>
+      </w:r>
+      <w:proofErr w:type="gramStart"/>
+      <w:r>
+        <w:t>note</w:t>
+      </w:r>
+      <w:proofErr w:type="gramEnd"/>
+      <w:r>
+        <w:t>*</w:t>
+      </w:r>
+    </w:p>
+    <w:p/>
+    <w:p>
+      <w:pPr>
+        <w:pStyle w:val="askt-dialogmessage"/>
+        <w:shd w:val="clear" w:color="auto" w:fill="646A72"/>
+        <w:textAlignment w:val="baseline"/>
+        <w:rPr>
+          <w:rFonts w:ascii="inherit" w:hAnsi="inherit" w:cs="Arial"/>
+          <w:color w:val="FFFFFF"/>
+          <w:sz w:val="21"/>
+          <w:szCs w:val="21"/>
+        </w:rPr>
+      </w:pPr>
+      <w:r>
+        <w:rPr>
+          <w:rFonts w:ascii="inherit" w:hAnsi="inherit" w:cs="Arial"/>
+          <w:color w:val="FFFFFF"/>
+          <w:sz w:val="21"/>
+          <w:szCs w:val="21"/>
+        </w:rPr>
+        <w:t xml:space="preserve">Alexa </w:t>
+      </w:r>
       <w:bookmarkStart w:id="0" w:name="_GoBack"/>
       <w:bookmarkEnd w:id="0"/>
-    </w:p>
-    <w:p>
-      <w:r>
-        <w:t>The Cognito form features listed at the end of the form is random and may not appear the same as the script below.</w:t>
-      </w:r>
-    </w:p>
-    <w:p/>
-    <w:p>
-      <w:pPr>
-        <w:pStyle w:val="askt-dialogmessage"/>
-        <w:shd w:val="clear" w:color="auto" w:fill="646A72"/>
-        <w:textAlignment w:val="baseline"/>
-        <w:rPr>
-          <w:rFonts w:ascii="inherit" w:hAnsi="inherit" w:cs="Arial"/>
-          <w:color w:val="FFFFFF"/>
-          <w:sz w:val="21"/>
-          <w:szCs w:val="21"/>
-        </w:rPr>
-      </w:pPr>
       <w:r>
         <w:rPr>
           <w:rFonts w:ascii="inherit" w:hAnsi="inherit" w:cs="Arial"/>
@@ -436,6 +487,7 @@
           <w:sz w:val="21"/>
           <w:szCs w:val="21"/>
         </w:rPr>
+        <w:lastRenderedPageBreak/>
         <w:t>yes</w:t>
       </w:r>
     </w:p>
@@ -486,7 +538,6 @@
           <w:sz w:val="21"/>
           <w:szCs w:val="21"/>
         </w:rPr>
-        <w:lastRenderedPageBreak/>
         <w:t>answer junior</w:t>
       </w:r>
     </w:p>
@@ -937,7 +988,17 @@
           <w:sz w:val="21"/>
           <w:szCs w:val="21"/>
         </w:rPr>
-        <w:t xml:space="preserve"> send a notification/confirmation email to the user with the link included. If you want to hear about more features, you can say tell me more about, followed by a feature. You can also say submit form, reset, or end session.</w:t>
+        <w:t xml:space="preserve"> send a notification/confirmation email to the user with the link </w:t>
+      </w:r>
+      <w:r>
+        <w:rPr>
+          <w:rFonts w:ascii="inherit" w:hAnsi="inherit" w:cs="Arial"/>
+          <w:color w:val="737878"/>
+          <w:sz w:val="21"/>
+          <w:szCs w:val="21"/>
+        </w:rPr>
+        <w:lastRenderedPageBreak/>
+        <w:t>included. If you want to hear about more features, you can say tell me more about, followed by a feature. You can also say submit form, reset, or end session.</w:t>
       </w:r>
     </w:p>
     <w:p>
@@ -1118,6 +1179,7 @@
     <w:lsdException w:name="HTML Sample" w:semiHidden="1" w:unhideWhenUsed="1"/>
     <w:lsdException w:name="HTML Typewriter" w:semiHidden="1" w:unhideWhenUsed="1"/>
     <w:lsdException w:name="HTML Variable" w:semiHidden="1" w:unhideWhenUsed="1"/>
+    <w:lsdException w:name="Normal Table" w:semiHidden="1" w:unhideWhenUsed="1"/>
     <w:lsdException w:name="annotation subject" w:semiHidden="1" w:unhideWhenUsed="1"/>
     <w:lsdException w:name="No List" w:semiHidden="1" w:unhideWhenUsed="1"/>
     <w:lsdException w:name="Outline List 1" w:semiHidden="1" w:unhideWhenUsed="1"/>
@@ -1164,8 +1226,10 @@
     <w:lsdException w:name="Table Subtle 2" w:semiHidden="1" w:unhideWhenUsed="1"/>
     <w:lsdException w:name="Table Web 1" w:semiHidden="1" w:unhideWhenUsed="1"/>
     <w:lsdException w:name="Table Web 2" w:semiHidden="1" w:unhideWhenUsed="1"/>
+    <w:lsdException w:name="Table Web 3" w:semiHidden="1" w:unhideWhenUsed="1"/>
     <w:lsdException w:name="Balloon Text" w:semiHidden="1" w:unhideWhenUsed="1"/>
     <w:lsdException w:name="Table Grid" w:uiPriority="39"/>
+    <w:lsdException w:name="Table Theme" w:semiHidden="1" w:unhideWhenUsed="1"/>
     <w:lsdException w:name="Placeholder Text" w:semiHidden="1"/>
     <w:lsdException w:name="No Spacing" w:uiPriority="1" w:qFormat="1"/>
     <w:lsdException w:name="Light Shading" w:uiPriority="60"/>

</xml_diff>